<commit_message>
loops programs and notes
</commit_message>
<xml_diff>
--- a/resources/Core-Java.docx
+++ b/resources/Core-Java.docx
@@ -3525,6 +3525,742 @@
         <w:t> to avoid fall-through behavior.</w:t>
       </w:r>
     </w:p>
+    <w:p/>
+    <w:p>
+      <w:pPr>
+        <w:rPr>
+          <w:b/>
+          <w:bCs/>
+        </w:rPr>
+      </w:pPr>
+      <w:r>
+        <w:rPr>
+          <w:b/>
+          <w:bCs/>
+        </w:rPr>
+        <w:t>Loop:</w:t>
+      </w:r>
+    </w:p>
+    <w:p>
+      <w:r>
+        <w:rPr>
+          <w:b/>
+          <w:bCs/>
+        </w:rPr>
+        <w:t>A loop is a control structure in Java that allows a block of code to be executed repeatedly as long as a given condition is true.</w:t>
+      </w:r>
+      <w:r>
+        <w:br/>
+        <w:t>Loops help reduce code repetition and make programs shorter, clearer, and more efficient.</w:t>
+      </w:r>
+    </w:p>
+    <w:p/>
+    <w:p>
+      <w:pPr>
+        <w:rPr>
+          <w:b/>
+          <w:bCs/>
+        </w:rPr>
+      </w:pPr>
+      <w:r>
+        <w:rPr>
+          <w:b/>
+          <w:bCs/>
+        </w:rPr>
+        <w:t>for loop</w:t>
+      </w:r>
+    </w:p>
+    <w:p>
+      <w:r>
+        <w:t>Used when you know in advance how many times you want to loop.</w:t>
+      </w:r>
+    </w:p>
+    <w:p>
+      <w:pPr>
+        <w:rPr>
+          <w:b/>
+          <w:bCs/>
+        </w:rPr>
+      </w:pPr>
+      <w:r>
+        <w:rPr>
+          <w:b/>
+          <w:bCs/>
+        </w:rPr>
+        <w:t>Syntax:</w:t>
+      </w:r>
+    </w:p>
+    <w:p>
+      <w:r>
+        <w:t>for (initialization; condition; update) {</w:t>
+      </w:r>
+    </w:p>
+    <w:p>
+      <w:r>
+        <w:t xml:space="preserve">    // code</w:t>
+      </w:r>
+    </w:p>
+    <w:p>
+      <w:r>
+        <w:t>}</w:t>
+      </w:r>
+    </w:p>
+    <w:p>
+      <w:r>
+        <w:rPr>
+          <w:b/>
+          <w:bCs/>
+        </w:rPr>
+        <w:t>Example:</w:t>
+      </w:r>
+    </w:p>
+    <w:p>
+      <w:r>
+        <w:t xml:space="preserve">for (int </w:t>
+      </w:r>
+      <w:proofErr w:type="spellStart"/>
+      <w:r>
+        <w:t>i</w:t>
+      </w:r>
+      <w:proofErr w:type="spellEnd"/>
+      <w:r>
+        <w:t xml:space="preserve"> = 1; </w:t>
+      </w:r>
+      <w:proofErr w:type="spellStart"/>
+      <w:r>
+        <w:t>i</w:t>
+      </w:r>
+      <w:proofErr w:type="spellEnd"/>
+      <w:r>
+        <w:t xml:space="preserve"> &lt;= 5; </w:t>
+      </w:r>
+      <w:proofErr w:type="spellStart"/>
+      <w:r>
+        <w:t>i</w:t>
+      </w:r>
+      <w:proofErr w:type="spellEnd"/>
+      <w:r>
+        <w:t>++) {</w:t>
+      </w:r>
+    </w:p>
+    <w:p>
+      <w:r>
+        <w:t xml:space="preserve">    </w:t>
+      </w:r>
+      <w:proofErr w:type="spellStart"/>
+      <w:r>
+        <w:t>System.out.println</w:t>
+      </w:r>
+      <w:proofErr w:type="spellEnd"/>
+      <w:r>
+        <w:t>(i);</w:t>
+      </w:r>
+    </w:p>
+    <w:p>
+      <w:r>
+        <w:t>}</w:t>
+      </w:r>
+    </w:p>
+    <w:p>
+      <w:r>
+        <w:t>Prints numbers from 1 to 5.</w:t>
+      </w:r>
+    </w:p>
+    <w:p/>
+    <w:p>
+      <w:pPr>
+        <w:rPr>
+          <w:b/>
+          <w:bCs/>
+        </w:rPr>
+      </w:pPr>
+      <w:r>
+        <w:rPr>
+          <w:b/>
+          <w:bCs/>
+        </w:rPr>
+        <w:t>while loop</w:t>
+      </w:r>
+    </w:p>
+    <w:p>
+      <w:r>
+        <w:t xml:space="preserve">Used when you </w:t>
+      </w:r>
+      <w:r>
+        <w:rPr>
+          <w:b/>
+          <w:bCs/>
+        </w:rPr>
+        <w:t>don’t know exactly</w:t>
+      </w:r>
+      <w:r>
+        <w:t xml:space="preserve"> how many times the loop will run.</w:t>
+      </w:r>
+      <w:r>
+        <w:br/>
+        <w:t xml:space="preserve">The condition is checked </w:t>
+      </w:r>
+      <w:r>
+        <w:rPr>
+          <w:b/>
+          <w:bCs/>
+        </w:rPr>
+        <w:t>before</w:t>
+      </w:r>
+      <w:r>
+        <w:t xml:space="preserve"> the loop runs.</w:t>
+      </w:r>
+    </w:p>
+    <w:p>
+      <w:r>
+        <w:rPr>
+          <w:b/>
+          <w:bCs/>
+        </w:rPr>
+        <w:t>Syntax:</w:t>
+      </w:r>
+    </w:p>
+    <w:p>
+      <w:r>
+        <w:t>while (condition) {</w:t>
+      </w:r>
+    </w:p>
+    <w:p>
+      <w:r>
+        <w:t xml:space="preserve">    // code</w:t>
+      </w:r>
+    </w:p>
+    <w:p>
+      <w:r>
+        <w:t>}</w:t>
+      </w:r>
+    </w:p>
+    <w:p/>
+    <w:p>
+      <w:r>
+        <w:rPr>
+          <w:b/>
+          <w:bCs/>
+        </w:rPr>
+        <w:t>Example:</w:t>
+      </w:r>
+    </w:p>
+    <w:p>
+      <w:r>
+        <w:t xml:space="preserve">int </w:t>
+      </w:r>
+      <w:proofErr w:type="spellStart"/>
+      <w:r>
+        <w:t>i</w:t>
+      </w:r>
+      <w:proofErr w:type="spellEnd"/>
+      <w:r>
+        <w:t xml:space="preserve"> = 1;</w:t>
+      </w:r>
+    </w:p>
+    <w:p>
+      <w:r>
+        <w:t>while (</w:t>
+      </w:r>
+      <w:proofErr w:type="spellStart"/>
+      <w:r>
+        <w:t>i</w:t>
+      </w:r>
+      <w:proofErr w:type="spellEnd"/>
+      <w:r>
+        <w:t xml:space="preserve"> &lt;= 5) {</w:t>
+      </w:r>
+    </w:p>
+    <w:p>
+      <w:r>
+        <w:t xml:space="preserve">    </w:t>
+      </w:r>
+      <w:proofErr w:type="spellStart"/>
+      <w:r>
+        <w:t>System.out.println</w:t>
+      </w:r>
+      <w:proofErr w:type="spellEnd"/>
+      <w:r>
+        <w:t>(</w:t>
+      </w:r>
+      <w:proofErr w:type="spellStart"/>
+      <w:r>
+        <w:t>i</w:t>
+      </w:r>
+      <w:proofErr w:type="spellEnd"/>
+      <w:r>
+        <w:t>);</w:t>
+      </w:r>
+    </w:p>
+    <w:p>
+      <w:r>
+        <w:t xml:space="preserve">    </w:t>
+      </w:r>
+      <w:proofErr w:type="spellStart"/>
+      <w:r>
+        <w:t>i</w:t>
+      </w:r>
+      <w:proofErr w:type="spellEnd"/>
+      <w:r>
+        <w:t>++;</w:t>
+      </w:r>
+    </w:p>
+    <w:p>
+      <w:r>
+        <w:t>}</w:t>
+      </w:r>
+    </w:p>
+    <w:p>
+      <w:r>
+        <w:t>Prints numbers from 1 to 5.</w:t>
+      </w:r>
+    </w:p>
+    <w:p/>
+    <w:p>
+      <w:pPr>
+        <w:rPr>
+          <w:b/>
+          <w:bCs/>
+        </w:rPr>
+      </w:pPr>
+      <w:r>
+        <w:rPr>
+          <w:b/>
+          <w:bCs/>
+        </w:rPr>
+        <w:t>do-while loop</w:t>
+      </w:r>
+    </w:p>
+    <w:p>
+      <w:r>
+        <w:t xml:space="preserve">Similar to </w:t>
+      </w:r>
+      <w:proofErr w:type="spellStart"/>
+      <w:r>
+        <w:t>while</w:t>
+      </w:r>
+      <w:proofErr w:type="spellEnd"/>
+      <w:r>
+        <w:t>, but the loop runs at least once, because the condition is checked after the loop.</w:t>
+      </w:r>
+    </w:p>
+    <w:p>
+      <w:r>
+        <w:rPr>
+          <w:b/>
+          <w:bCs/>
+        </w:rPr>
+        <w:t>Syntax:</w:t>
+      </w:r>
+    </w:p>
+    <w:p>
+      <w:r>
+        <w:t>do {</w:t>
+      </w:r>
+    </w:p>
+    <w:p>
+      <w:r>
+        <w:t xml:space="preserve">    // code</w:t>
+      </w:r>
+    </w:p>
+    <w:p>
+      <w:r>
+        <w:t>} while (condition);</w:t>
+      </w:r>
+    </w:p>
+    <w:p/>
+    <w:p>
+      <w:r>
+        <w:rPr>
+          <w:b/>
+          <w:bCs/>
+        </w:rPr>
+        <w:t>Example:</w:t>
+      </w:r>
+    </w:p>
+    <w:p>
+      <w:r>
+        <w:t xml:space="preserve">int </w:t>
+      </w:r>
+      <w:proofErr w:type="spellStart"/>
+      <w:r>
+        <w:t>i</w:t>
+      </w:r>
+      <w:proofErr w:type="spellEnd"/>
+      <w:r>
+        <w:t xml:space="preserve"> = 1;</w:t>
+      </w:r>
+    </w:p>
+    <w:p>
+      <w:r>
+        <w:t>do {</w:t>
+      </w:r>
+    </w:p>
+    <w:p>
+      <w:r>
+        <w:t xml:space="preserve">    </w:t>
+      </w:r>
+      <w:proofErr w:type="spellStart"/>
+      <w:r>
+        <w:t>System.out.println</w:t>
+      </w:r>
+      <w:proofErr w:type="spellEnd"/>
+      <w:r>
+        <w:t>(</w:t>
+      </w:r>
+      <w:proofErr w:type="spellStart"/>
+      <w:r>
+        <w:t>i</w:t>
+      </w:r>
+      <w:proofErr w:type="spellEnd"/>
+      <w:r>
+        <w:t>);</w:t>
+      </w:r>
+    </w:p>
+    <w:p>
+      <w:r>
+        <w:t xml:space="preserve">    </w:t>
+      </w:r>
+      <w:proofErr w:type="spellStart"/>
+      <w:r>
+        <w:t>i</w:t>
+      </w:r>
+      <w:proofErr w:type="spellEnd"/>
+      <w:r>
+        <w:t>++;</w:t>
+      </w:r>
+    </w:p>
+    <w:p>
+      <w:r>
+        <w:t>} while (</w:t>
+      </w:r>
+      <w:proofErr w:type="spellStart"/>
+      <w:r>
+        <w:t>i</w:t>
+      </w:r>
+      <w:proofErr w:type="spellEnd"/>
+      <w:r>
+        <w:t xml:space="preserve"> &lt;= 5);</w:t>
+      </w:r>
+    </w:p>
+    <w:p>
+      <w:r>
+        <w:t>Prints numbers from 1 to 5 (runs at least once even if condition is false).</w:t>
+      </w:r>
+    </w:p>
+    <w:p/>
+    <w:p>
+      <w:pPr>
+        <w:rPr>
+          <w:b/>
+          <w:bCs/>
+        </w:rPr>
+      </w:pPr>
+      <w:r>
+        <w:rPr>
+          <w:b/>
+          <w:bCs/>
+        </w:rPr>
+        <w:t>break statement</w:t>
+      </w:r>
+    </w:p>
+    <w:p>
+      <w:r>
+        <w:t>Used to stop the loop immediately.</w:t>
+      </w:r>
+    </w:p>
+    <w:p/>
+    <w:p>
+      <w:r>
+        <w:rPr>
+          <w:b/>
+          <w:bCs/>
+        </w:rPr>
+        <w:t>Example:</w:t>
+      </w:r>
+    </w:p>
+    <w:p>
+      <w:r>
+        <w:t xml:space="preserve">for (int </w:t>
+      </w:r>
+      <w:proofErr w:type="spellStart"/>
+      <w:r>
+        <w:t>i</w:t>
+      </w:r>
+      <w:proofErr w:type="spellEnd"/>
+      <w:r>
+        <w:t xml:space="preserve"> = 1; </w:t>
+      </w:r>
+      <w:proofErr w:type="spellStart"/>
+      <w:r>
+        <w:t>i</w:t>
+      </w:r>
+      <w:proofErr w:type="spellEnd"/>
+      <w:r>
+        <w:t xml:space="preserve"> &lt;= 5; </w:t>
+      </w:r>
+      <w:proofErr w:type="spellStart"/>
+      <w:r>
+        <w:t>i</w:t>
+      </w:r>
+      <w:proofErr w:type="spellEnd"/>
+      <w:r>
+        <w:t>++) {</w:t>
+      </w:r>
+    </w:p>
+    <w:p>
+      <w:r>
+        <w:t xml:space="preserve">    if (</w:t>
+      </w:r>
+      <w:proofErr w:type="spellStart"/>
+      <w:r>
+        <w:t>i</w:t>
+      </w:r>
+      <w:proofErr w:type="spellEnd"/>
+      <w:r>
+        <w:t xml:space="preserve"> == 3) {</w:t>
+      </w:r>
+    </w:p>
+    <w:p>
+      <w:r>
+        <w:t xml:space="preserve">        break;</w:t>
+      </w:r>
+    </w:p>
+    <w:p>
+      <w:r>
+        <w:t xml:space="preserve">    }</w:t>
+      </w:r>
+    </w:p>
+    <w:p>
+      <w:r>
+        <w:t xml:space="preserve">    </w:t>
+      </w:r>
+      <w:proofErr w:type="spellStart"/>
+      <w:r>
+        <w:t>System.out.println</w:t>
+      </w:r>
+      <w:proofErr w:type="spellEnd"/>
+      <w:r>
+        <w:t>(</w:t>
+      </w:r>
+      <w:proofErr w:type="spellStart"/>
+      <w:r>
+        <w:t>i</w:t>
+      </w:r>
+      <w:proofErr w:type="spellEnd"/>
+      <w:r>
+        <w:t>);</w:t>
+      </w:r>
+    </w:p>
+    <w:p>
+      <w:r>
+        <w:t>}</w:t>
+      </w:r>
+    </w:p>
+    <w:p/>
+    <w:p>
+      <w:r>
+        <w:t>Output:</w:t>
+      </w:r>
+    </w:p>
+    <w:p>
+      <w:r>
+        <w:t>1</w:t>
+      </w:r>
+    </w:p>
+    <w:p>
+      <w:r>
+        <w:t>2</w:t>
+      </w:r>
+    </w:p>
+    <w:p>
+      <w:r>
+        <w:t xml:space="preserve">(The loop stops when </w:t>
+      </w:r>
+      <w:proofErr w:type="spellStart"/>
+      <w:r>
+        <w:t>i</w:t>
+      </w:r>
+      <w:proofErr w:type="spellEnd"/>
+      <w:r>
+        <w:t xml:space="preserve"> becomes 3.)</w:t>
+      </w:r>
+    </w:p>
+    <w:p>
+      <w:pPr>
+        <w:rPr>
+          <w:b/>
+          <w:bCs/>
+        </w:rPr>
+      </w:pPr>
+      <w:r>
+        <w:rPr>
+          <w:b/>
+          <w:bCs/>
+        </w:rPr>
+        <w:t>continue statement</w:t>
+      </w:r>
+    </w:p>
+    <w:p>
+      <w:r>
+        <w:t xml:space="preserve">Used to </w:t>
+      </w:r>
+      <w:r>
+        <w:rPr>
+          <w:b/>
+          <w:bCs/>
+        </w:rPr>
+        <w:t>skip the current iteration</w:t>
+      </w:r>
+      <w:r>
+        <w:t xml:space="preserve"> and move to the next one.</w:t>
+      </w:r>
+    </w:p>
+    <w:p>
+      <w:r>
+        <w:rPr>
+          <w:b/>
+          <w:bCs/>
+        </w:rPr>
+        <w:t>Example:</w:t>
+      </w:r>
+    </w:p>
+    <w:p>
+      <w:r>
+        <w:t xml:space="preserve">for (int </w:t>
+      </w:r>
+      <w:proofErr w:type="spellStart"/>
+      <w:r>
+        <w:t>i</w:t>
+      </w:r>
+      <w:proofErr w:type="spellEnd"/>
+      <w:r>
+        <w:t xml:space="preserve"> = 1; </w:t>
+      </w:r>
+      <w:proofErr w:type="spellStart"/>
+      <w:r>
+        <w:t>i</w:t>
+      </w:r>
+      <w:proofErr w:type="spellEnd"/>
+      <w:r>
+        <w:t xml:space="preserve"> &lt;= 5; </w:t>
+      </w:r>
+      <w:proofErr w:type="spellStart"/>
+      <w:r>
+        <w:t>i</w:t>
+      </w:r>
+      <w:proofErr w:type="spellEnd"/>
+      <w:r>
+        <w:t>++) {</w:t>
+      </w:r>
+    </w:p>
+    <w:p>
+      <w:r>
+        <w:t xml:space="preserve">    if (</w:t>
+      </w:r>
+      <w:proofErr w:type="spellStart"/>
+      <w:r>
+        <w:t>i</w:t>
+      </w:r>
+      <w:proofErr w:type="spellEnd"/>
+      <w:r>
+        <w:t xml:space="preserve"> == 3) {</w:t>
+      </w:r>
+    </w:p>
+    <w:p>
+      <w:r>
+        <w:t xml:space="preserve">        continue;</w:t>
+      </w:r>
+    </w:p>
+    <w:p>
+      <w:r>
+        <w:t xml:space="preserve">    }</w:t>
+      </w:r>
+    </w:p>
+    <w:p>
+      <w:r>
+        <w:t xml:space="preserve">    </w:t>
+      </w:r>
+      <w:proofErr w:type="spellStart"/>
+      <w:r>
+        <w:t>System.out.println</w:t>
+      </w:r>
+      <w:proofErr w:type="spellEnd"/>
+      <w:r>
+        <w:t>(</w:t>
+      </w:r>
+      <w:proofErr w:type="spellStart"/>
+      <w:r>
+        <w:t>i</w:t>
+      </w:r>
+      <w:proofErr w:type="spellEnd"/>
+      <w:r>
+        <w:t>);</w:t>
+      </w:r>
+    </w:p>
+    <w:p>
+      <w:r>
+        <w:t>}</w:t>
+      </w:r>
+    </w:p>
+    <w:p/>
+    <w:p>
+      <w:r>
+        <w:t>Output:</w:t>
+      </w:r>
+    </w:p>
+    <w:p>
+      <w:r>
+        <w:t>1</w:t>
+      </w:r>
+    </w:p>
+    <w:p>
+      <w:r>
+        <w:t>2</w:t>
+      </w:r>
+    </w:p>
+    <w:p>
+      <w:r>
+        <w:t>4</w:t>
+      </w:r>
+    </w:p>
+    <w:p>
+      <w:r>
+        <w:t>5</w:t>
+      </w:r>
+    </w:p>
+    <w:p>
+      <w:r>
+        <w:t>(3 is skipped.)</w:t>
+      </w:r>
+    </w:p>
+    <w:p/>
+    <w:p/>
+    <w:p/>
+    <w:p>
+      <w:pPr>
+        <w:rPr>
+          <w:b/>
+          <w:bCs/>
+        </w:rPr>
+      </w:pPr>
+    </w:p>
+    <w:p>
+      <w:pPr>
+        <w:rPr>
+          <w:b/>
+          <w:bCs/>
+        </w:rPr>
+      </w:pPr>
+    </w:p>
+    <w:p>
+      <w:pPr>
+        <w:rPr>
+          <w:b/>
+          <w:bCs/>
+        </w:rPr>
+      </w:pPr>
+    </w:p>
     <w:p>
       <w:pPr>
         <w:rPr>
@@ -5835,7 +6571,6 @@
   <w:style w:type="character" w:default="1" w:styleId="DefaultParagraphFont">
     <w:name w:val="Default Paragraph Font"/>
     <w:uiPriority w:val="1"/>
-    <w:semiHidden/>
     <w:unhideWhenUsed/>
   </w:style>
   <w:style w:type="table" w:default="1" w:styleId="TableNormal">

</xml_diff>